<commit_message>
sua bug o phan hoa don
</commit_message>
<xml_diff>
--- a/Báo Cáo CK LTTQ Team 4.docx
+++ b/Báo Cáo CK LTTQ Team 4.docx
@@ -719,7 +719,25 @@
           <w:szCs w:val="28"/>
         </w:rPr>
         <w:br/>
-        <w:t xml:space="preserve">    - Hoàng Thịnh Vũ: BackEnd, Database</w:t>
+        <w:t xml:space="preserve">    - Hoàng Thịnh Vũ: </w:t>
+      </w:r>
+      <w:r>
+        <w:rPr>
+          <w:rFonts w:ascii="Times New Roman" w:hAnsi="Times New Roman" w:cs="Times New Roman"/>
+          <w:bCs/>
+          <w:sz w:val="28"/>
+          <w:szCs w:val="28"/>
+        </w:rPr>
+        <w:t>Lên ý tưởng,t</w:t>
+      </w:r>
+      <w:r>
+        <w:rPr>
+          <w:rFonts w:ascii="Times New Roman" w:hAnsi="Times New Roman" w:cs="Times New Roman"/>
+          <w:bCs/>
+          <w:sz w:val="28"/>
+          <w:szCs w:val="28"/>
+        </w:rPr>
+        <w:t>hiết kế giao diện</w:t>
       </w:r>
       <w:r>
         <w:rPr>
@@ -729,6 +747,80 @@
           <w:szCs w:val="28"/>
         </w:rPr>
         <w:br/>
+      </w:r>
+      <w:r>
+        <w:rPr>
+          <w:rFonts w:ascii="Times New Roman" w:hAnsi="Times New Roman" w:cs="Times New Roman"/>
+          <w:bCs/>
+          <w:sz w:val="28"/>
+          <w:szCs w:val="28"/>
+        </w:rPr>
+        <w:t xml:space="preserve">     ,</w:t>
+      </w:r>
+      <w:r>
+        <w:rPr>
+          <w:rFonts w:ascii="Times New Roman" w:hAnsi="Times New Roman" w:cs="Times New Roman"/>
+          <w:bCs/>
+          <w:sz w:val="28"/>
+          <w:szCs w:val="28"/>
+        </w:rPr>
+        <w:t>backEnd, d</w:t>
+      </w:r>
+      <w:r>
+        <w:rPr>
+          <w:rFonts w:ascii="Times New Roman" w:hAnsi="Times New Roman" w:cs="Times New Roman"/>
+          <w:bCs/>
+          <w:sz w:val="28"/>
+          <w:szCs w:val="28"/>
+        </w:rPr>
+        <w:t>atabase</w:t>
+      </w:r>
+      <w:r>
+        <w:rPr>
+          <w:rFonts w:ascii="Times New Roman" w:hAnsi="Times New Roman" w:cs="Times New Roman"/>
+          <w:bCs/>
+          <w:sz w:val="28"/>
+          <w:szCs w:val="28"/>
+        </w:rPr>
+        <w:t>,</w:t>
+      </w:r>
+      <w:bookmarkStart w:id="0" w:name="_GoBack"/>
+      <w:bookmarkEnd w:id="0"/>
+      <w:r>
+        <w:rPr>
+          <w:rFonts w:ascii="Times New Roman" w:hAnsi="Times New Roman" w:cs="Times New Roman"/>
+          <w:bCs/>
+          <w:sz w:val="28"/>
+          <w:szCs w:val="28"/>
+        </w:rPr>
+        <w:t xml:space="preserve"> hoàn thiện sản phẩm</w:t>
+      </w:r>
+      <w:r>
+        <w:rPr>
+          <w:rFonts w:ascii="Times New Roman" w:hAnsi="Times New Roman" w:cs="Times New Roman"/>
+          <w:bCs/>
+          <w:sz w:val="28"/>
+          <w:szCs w:val="28"/>
+        </w:rPr>
+        <w:t>.</w:t>
+      </w:r>
+      <w:r>
+        <w:rPr>
+          <w:rFonts w:ascii="Times New Roman" w:hAnsi="Times New Roman" w:cs="Times New Roman"/>
+          <w:bCs/>
+          <w:sz w:val="28"/>
+          <w:szCs w:val="28"/>
+        </w:rPr>
+        <w:br/>
+      </w:r>
+      <w:r>
+        <w:rPr>
+          <w:rFonts w:ascii="Times New Roman" w:hAnsi="Times New Roman" w:cs="Times New Roman"/>
+          <w:bCs/>
+          <w:sz w:val="28"/>
+          <w:szCs w:val="28"/>
+        </w:rPr>
+        <w:lastRenderedPageBreak/>
         <w:t xml:space="preserve">    - Nguyễn Dương Viết Dũng: FrontEnd,…</w:t>
       </w:r>
       <w:r>
@@ -750,148 +842,104 @@
         </w:rPr>
         <w:t>Business Analyst</w:t>
       </w:r>
-      <w:r>
-        <w:rPr>
-          <w:rFonts w:ascii="Times New Roman" w:hAnsi="Times New Roman" w:cs="Times New Roman"/>
-          <w:bCs/>
-          <w:sz w:val="28"/>
-          <w:szCs w:val="28"/>
-        </w:rPr>
-        <w:br/>
-      </w:r>
-      <w:r>
-        <w:rPr>
-          <w:rFonts w:ascii="Times New Roman" w:hAnsi="Times New Roman" w:cs="Times New Roman"/>
-          <w:bCs/>
-          <w:sz w:val="28"/>
-          <w:szCs w:val="28"/>
-        </w:rPr>
-        <w:lastRenderedPageBreak/>
-        <w:t>2) Họp vào cuối tuần để kiểm tra tiến độ sản phẩm</w:t>
-      </w:r>
-      <w:r>
-        <w:rPr>
-          <w:rFonts w:ascii="Times New Roman" w:hAnsi="Times New Roman" w:cs="Times New Roman"/>
-          <w:bCs/>
-          <w:sz w:val="28"/>
-          <w:szCs w:val="28"/>
-        </w:rPr>
-        <w:br/>
-      </w:r>
-      <w:r>
-        <w:rPr>
-          <w:rFonts w:ascii="Times New Roman" w:hAnsi="Times New Roman" w:cs="Times New Roman"/>
-          <w:bCs/>
-          <w:sz w:val="28"/>
-          <w:szCs w:val="28"/>
-        </w:rPr>
-        <w:br/>
-        <w:t>3) Thiết kế giao diện</w:t>
-      </w:r>
-      <w:r>
-        <w:rPr>
-          <w:rFonts w:ascii="Times New Roman" w:hAnsi="Times New Roman" w:cs="Times New Roman"/>
-          <w:bCs/>
-          <w:sz w:val="28"/>
-          <w:szCs w:val="28"/>
-        </w:rPr>
-        <w:br/>
-        <w:t xml:space="preserve">   - Cửa sổ</w:t>
-      </w:r>
-      <w:r>
-        <w:rPr>
-          <w:rFonts w:ascii="Times New Roman" w:hAnsi="Times New Roman" w:cs="Times New Roman"/>
-          <w:bCs/>
-          <w:sz w:val="28"/>
-          <w:szCs w:val="28"/>
-        </w:rPr>
-        <w:t xml:space="preserve"> chính </w:t>
-      </w:r>
-      <w:r>
-        <w:rPr>
-          <w:rFonts w:ascii="Times New Roman" w:hAnsi="Times New Roman" w:cs="Times New Roman"/>
-          <w:bCs/>
-          <w:sz w:val="28"/>
-          <w:szCs w:val="28"/>
-        </w:rPr>
-        <w:br/>
-        <w:t xml:space="preserve">   - Cửa sổ đăng nhậ</w:t>
-      </w:r>
-      <w:r>
-        <w:rPr>
-          <w:rFonts w:ascii="Times New Roman" w:hAnsi="Times New Roman" w:cs="Times New Roman"/>
-          <w:bCs/>
-          <w:sz w:val="28"/>
-          <w:szCs w:val="28"/>
-        </w:rPr>
-        <w:t>p</w:t>
-      </w:r>
-      <w:r>
-        <w:rPr>
-          <w:rFonts w:ascii="Times New Roman" w:hAnsi="Times New Roman" w:cs="Times New Roman"/>
-          <w:bCs/>
-          <w:sz w:val="28"/>
-          <w:szCs w:val="28"/>
-        </w:rPr>
-        <w:br/>
-        <w:t xml:space="preserve">   - </w:t>
-      </w:r>
-      <w:r>
-        <w:rPr>
-          <w:rFonts w:ascii="Times New Roman" w:hAnsi="Times New Roman" w:cs="Times New Roman"/>
-          <w:bCs/>
-          <w:sz w:val="28"/>
-          <w:szCs w:val="28"/>
-        </w:rPr>
-        <w:t>Tạo tài khoản</w:t>
-      </w:r>
-      <w:r>
-        <w:rPr>
-          <w:rFonts w:ascii="Times New Roman" w:hAnsi="Times New Roman" w:cs="Times New Roman"/>
-          <w:bCs/>
-          <w:sz w:val="28"/>
-          <w:szCs w:val="28"/>
-        </w:rPr>
-        <w:t xml:space="preserve">   </w:t>
-      </w:r>
     </w:p>
     <w:p>
       <w:pPr>
         <w:pStyle w:val="ListParagraph"/>
         <w:ind w:left="1080"/>
-        <w:rPr>
-          <w:rFonts w:ascii="Times New Roman" w:hAnsi="Times New Roman" w:cs="Times New Roman"/>
-          <w:bCs/>
-          <w:sz w:val="28"/>
-          <w:szCs w:val="28"/>
-        </w:rPr>
-      </w:pPr>
-      <w:r>
         <w:rPr>
           <w:rFonts w:ascii="Times New Roman" w:hAnsi="Times New Roman" w:cs="Times New Roman"/>
           <w:b/>
           <w:sz w:val="32"/>
           <w:szCs w:val="46"/>
-        </w:rPr>
-        <w:t xml:space="preserve">   </w:t>
-      </w:r>
-      <w:r>
-        <w:rPr>
-          <w:rFonts w:ascii="Times New Roman" w:hAnsi="Times New Roman" w:cs="Times New Roman"/>
-          <w:bCs/>
-          <w:sz w:val="28"/>
-          <w:szCs w:val="28"/>
-        </w:rPr>
-        <w:t xml:space="preserve">- </w:t>
-      </w:r>
-      <w:r>
-        <w:rPr>
-          <w:rFonts w:ascii="Times New Roman" w:hAnsi="Times New Roman" w:cs="Times New Roman"/>
-          <w:bCs/>
-          <w:sz w:val="28"/>
-          <w:szCs w:val="28"/>
-        </w:rPr>
-        <w:t>Quản lý nhân viên</w:t>
+          <w:lang w:val="vi-VN"/>
+        </w:rPr>
+      </w:pPr>
+      <w:r>
+        <w:rPr>
+          <w:rFonts w:ascii="Times New Roman" w:hAnsi="Times New Roman" w:cs="Times New Roman"/>
+          <w:bCs/>
+          <w:sz w:val="28"/>
+          <w:szCs w:val="28"/>
+        </w:rPr>
+        <w:br/>
+        <w:t>2) Họp vào cuối tuần để kiểm tra tiến độ sản phẩm</w:t>
+      </w:r>
+      <w:r>
+        <w:rPr>
+          <w:rFonts w:ascii="Times New Roman" w:hAnsi="Times New Roman" w:cs="Times New Roman"/>
+          <w:bCs/>
+          <w:sz w:val="28"/>
+          <w:szCs w:val="28"/>
+        </w:rPr>
+        <w:br/>
+      </w:r>
+      <w:r>
+        <w:rPr>
+          <w:rFonts w:ascii="Times New Roman" w:hAnsi="Times New Roman" w:cs="Times New Roman"/>
+          <w:bCs/>
+          <w:sz w:val="28"/>
+          <w:szCs w:val="28"/>
+        </w:rPr>
+        <w:br/>
+        <w:t>3) Thiết kế giao diện</w:t>
+      </w:r>
+      <w:r>
+        <w:rPr>
+          <w:rFonts w:ascii="Times New Roman" w:hAnsi="Times New Roman" w:cs="Times New Roman"/>
+          <w:bCs/>
+          <w:sz w:val="28"/>
+          <w:szCs w:val="28"/>
+        </w:rPr>
+        <w:br/>
+        <w:t xml:space="preserve">   - Cửa sổ</w:t>
+      </w:r>
+      <w:r>
+        <w:rPr>
+          <w:rFonts w:ascii="Times New Roman" w:hAnsi="Times New Roman" w:cs="Times New Roman"/>
+          <w:bCs/>
+          <w:sz w:val="28"/>
+          <w:szCs w:val="28"/>
+        </w:rPr>
+        <w:t xml:space="preserve"> chính </w:t>
+      </w:r>
+      <w:r>
+        <w:rPr>
+          <w:rFonts w:ascii="Times New Roman" w:hAnsi="Times New Roman" w:cs="Times New Roman"/>
+          <w:bCs/>
+          <w:sz w:val="28"/>
+          <w:szCs w:val="28"/>
+        </w:rPr>
+        <w:br/>
+        <w:t xml:space="preserve">   - Cửa sổ đăng nhậ</w:t>
+      </w:r>
+      <w:r>
+        <w:rPr>
+          <w:rFonts w:ascii="Times New Roman" w:hAnsi="Times New Roman" w:cs="Times New Roman"/>
+          <w:bCs/>
+          <w:sz w:val="28"/>
+          <w:szCs w:val="28"/>
+        </w:rPr>
+        <w:t>p</w:t>
+      </w:r>
+      <w:r>
+        <w:rPr>
+          <w:rFonts w:ascii="Times New Roman" w:hAnsi="Times New Roman" w:cs="Times New Roman"/>
+          <w:bCs/>
+          <w:sz w:val="28"/>
+          <w:szCs w:val="28"/>
+        </w:rPr>
+        <w:br/>
+        <w:t xml:space="preserve">   - </w:t>
+      </w:r>
+      <w:r>
+        <w:rPr>
+          <w:rFonts w:ascii="Times New Roman" w:hAnsi="Times New Roman" w:cs="Times New Roman"/>
+          <w:bCs/>
+          <w:sz w:val="28"/>
+          <w:szCs w:val="28"/>
+        </w:rPr>
+        <w:t xml:space="preserve">Tạo tài khoản   </w:t>
       </w:r>
     </w:p>
     <w:p>
@@ -908,9 +956,9 @@
       <w:r>
         <w:rPr>
           <w:rFonts w:ascii="Times New Roman" w:hAnsi="Times New Roman" w:cs="Times New Roman"/>
-          <w:bCs/>
-          <w:sz w:val="28"/>
-          <w:szCs w:val="28"/>
+          <w:b/>
+          <w:sz w:val="32"/>
+          <w:szCs w:val="46"/>
         </w:rPr>
         <w:t xml:space="preserve">   </w:t>
       </w:r>
@@ -921,16 +969,7 @@
           <w:sz w:val="28"/>
           <w:szCs w:val="28"/>
         </w:rPr>
-        <w:t xml:space="preserve">- </w:t>
-      </w:r>
-      <w:r>
-        <w:rPr>
-          <w:rFonts w:ascii="Times New Roman" w:hAnsi="Times New Roman" w:cs="Times New Roman"/>
-          <w:bCs/>
-          <w:sz w:val="28"/>
-          <w:szCs w:val="28"/>
-        </w:rPr>
-        <w:t>Quản lý khách hàng</w:t>
+        <w:t>- Quản lý nhân viên</w:t>
       </w:r>
     </w:p>
     <w:p>
@@ -951,25 +990,7 @@
           <w:sz w:val="28"/>
           <w:szCs w:val="28"/>
         </w:rPr>
-        <w:t xml:space="preserve">   </w:t>
-      </w:r>
-      <w:r>
-        <w:rPr>
-          <w:rFonts w:ascii="Times New Roman" w:hAnsi="Times New Roman" w:cs="Times New Roman"/>
-          <w:bCs/>
-          <w:sz w:val="28"/>
-          <w:szCs w:val="28"/>
-        </w:rPr>
-        <w:t xml:space="preserve">- Quản lý </w:t>
-      </w:r>
-      <w:r>
-        <w:rPr>
-          <w:rFonts w:ascii="Times New Roman" w:hAnsi="Times New Roman" w:cs="Times New Roman"/>
-          <w:bCs/>
-          <w:sz w:val="28"/>
-          <w:szCs w:val="28"/>
-        </w:rPr>
-        <w:t>hàng hóa</w:t>
+        <w:t xml:space="preserve">   - Quản lý khách hàng</w:t>
       </w:r>
     </w:p>
     <w:p>
@@ -990,25 +1011,7 @@
           <w:sz w:val="28"/>
           <w:szCs w:val="28"/>
         </w:rPr>
-        <w:t xml:space="preserve">   </w:t>
-      </w:r>
-      <w:r>
-        <w:rPr>
-          <w:rFonts w:ascii="Times New Roman" w:hAnsi="Times New Roman" w:cs="Times New Roman"/>
-          <w:bCs/>
-          <w:sz w:val="28"/>
-          <w:szCs w:val="28"/>
-        </w:rPr>
-        <w:t xml:space="preserve">- Quản lý </w:t>
-      </w:r>
-      <w:r>
-        <w:rPr>
-          <w:rFonts w:ascii="Times New Roman" w:hAnsi="Times New Roman" w:cs="Times New Roman"/>
-          <w:bCs/>
-          <w:sz w:val="28"/>
-          <w:szCs w:val="28"/>
-        </w:rPr>
-        <w:t>hóa đơn</w:t>
+        <w:t xml:space="preserve">   - Quản lý hàng hóa</w:t>
       </w:r>
     </w:p>
     <w:p>
@@ -1029,7 +1032,7 @@
           <w:sz w:val="28"/>
           <w:szCs w:val="28"/>
         </w:rPr>
-        <w:t xml:space="preserve">   - Quản lý tài khoản</w:t>
+        <w:t xml:space="preserve">   - Quản lý hóa đơn</w:t>
       </w:r>
     </w:p>
     <w:p>
@@ -1050,7 +1053,7 @@
           <w:sz w:val="28"/>
           <w:szCs w:val="28"/>
         </w:rPr>
-        <w:t xml:space="preserve">   - Thống kê </w:t>
+        <w:t xml:space="preserve">   - Quản lý tài khoản</w:t>
       </w:r>
     </w:p>
     <w:p>
@@ -1071,7 +1074,7 @@
           <w:sz w:val="28"/>
           <w:szCs w:val="28"/>
         </w:rPr>
-        <w:t xml:space="preserve">   - Giao diện quản lý khuyến mãi </w:t>
+        <w:t xml:space="preserve">   - Thống kê </w:t>
       </w:r>
     </w:p>
     <w:p>
@@ -1092,7 +1095,7 @@
           <w:sz w:val="28"/>
           <w:szCs w:val="28"/>
         </w:rPr>
-        <w:t xml:space="preserve">   - Thêm sản phẩm</w:t>
+        <w:t xml:space="preserve">   - Giao diện quản lý khuyến mãi </w:t>
       </w:r>
     </w:p>
     <w:p>
@@ -1113,25 +1116,28 @@
           <w:sz w:val="28"/>
           <w:szCs w:val="28"/>
         </w:rPr>
-        <w:t xml:space="preserve">   </w:t>
-      </w:r>
-      <w:r>
-        <w:rPr>
-          <w:rFonts w:ascii="Times New Roman" w:hAnsi="Times New Roman" w:cs="Times New Roman"/>
-          <w:bCs/>
-          <w:sz w:val="28"/>
-          <w:szCs w:val="28"/>
-        </w:rPr>
-        <w:t xml:space="preserve">- Thêm </w:t>
-      </w:r>
-      <w:r>
-        <w:rPr>
-          <w:rFonts w:ascii="Times New Roman" w:hAnsi="Times New Roman" w:cs="Times New Roman"/>
-          <w:bCs/>
-          <w:sz w:val="28"/>
-          <w:szCs w:val="28"/>
-        </w:rPr>
-        <w:t>nhân viên</w:t>
+        <w:t xml:space="preserve">   - Thêm sản phẩm</w:t>
+      </w:r>
+    </w:p>
+    <w:p>
+      <w:pPr>
+        <w:pStyle w:val="ListParagraph"/>
+        <w:ind w:left="1080"/>
+        <w:rPr>
+          <w:rFonts w:ascii="Times New Roman" w:hAnsi="Times New Roman" w:cs="Times New Roman"/>
+          <w:bCs/>
+          <w:sz w:val="28"/>
+          <w:szCs w:val="28"/>
+        </w:rPr>
+      </w:pPr>
+      <w:r>
+        <w:rPr>
+          <w:rFonts w:ascii="Times New Roman" w:hAnsi="Times New Roman" w:cs="Times New Roman"/>
+          <w:bCs/>
+          <w:sz w:val="28"/>
+          <w:szCs w:val="28"/>
+        </w:rPr>
+        <w:t xml:space="preserve">   - Thêm nhân viên</w:t>
       </w:r>
     </w:p>
     <w:p>
@@ -1417,8 +1423,13 @@
                 <w:sz w:val="22"/>
               </w:rPr>
             </w:pPr>
-            <w:bookmarkStart w:id="0" w:name="_GoBack"/>
-            <w:bookmarkEnd w:id="0"/>
+            <w:r>
+              <w:rPr>
+                <w:rFonts w:ascii="Times New Roman" w:hAnsi="Times New Roman" w:cs="Times New Roman"/>
+                <w:sz w:val="22"/>
+              </w:rPr>
+              <w:t xml:space="preserve">                       5%</w:t>
+            </w:r>
           </w:p>
         </w:tc>
       </w:tr>
@@ -1457,6 +1468,13 @@
                 <w:sz w:val="22"/>
               </w:rPr>
             </w:pPr>
+            <w:r>
+              <w:rPr>
+                <w:rFonts w:ascii="Times New Roman" w:hAnsi="Times New Roman" w:cs="Times New Roman"/>
+                <w:sz w:val="22"/>
+              </w:rPr>
+              <w:t>5%</w:t>
+            </w:r>
           </w:p>
         </w:tc>
       </w:tr>
@@ -1478,7 +1496,14 @@
                 <w:rFonts w:ascii="Times New Roman" w:hAnsi="Times New Roman" w:cs="Times New Roman"/>
                 <w:sz w:val="22"/>
               </w:rPr>
-              <w:t>Hoàng Thịnh Vũ</w:t>
+              <w:t>Vũ</w:t>
+            </w:r>
+            <w:r>
+              <w:rPr>
+                <w:rFonts w:ascii="Times New Roman" w:hAnsi="Times New Roman" w:cs="Times New Roman"/>
+                <w:sz w:val="22"/>
+              </w:rPr>
+              <w:t xml:space="preserve"> Hoàng Tuấn Thịnh</w:t>
             </w:r>
           </w:p>
         </w:tc>
@@ -1495,6 +1520,13 @@
                 <w:sz w:val="22"/>
               </w:rPr>
             </w:pPr>
+            <w:r>
+              <w:rPr>
+                <w:rFonts w:ascii="Times New Roman" w:hAnsi="Times New Roman" w:cs="Times New Roman"/>
+                <w:sz w:val="22"/>
+              </w:rPr>
+              <w:t>80%</w:t>
+            </w:r>
           </w:p>
         </w:tc>
       </w:tr>
@@ -1533,6 +1565,13 @@
                 <w:sz w:val="22"/>
               </w:rPr>
             </w:pPr>
+            <w:r>
+              <w:rPr>
+                <w:rFonts w:ascii="Times New Roman" w:hAnsi="Times New Roman" w:cs="Times New Roman"/>
+                <w:sz w:val="22"/>
+              </w:rPr>
+              <w:t>5%</w:t>
+            </w:r>
           </w:p>
         </w:tc>
       </w:tr>
@@ -1571,6 +1610,13 @@
                 <w:sz w:val="22"/>
               </w:rPr>
             </w:pPr>
+            <w:r>
+              <w:rPr>
+                <w:rFonts w:ascii="Times New Roman" w:hAnsi="Times New Roman" w:cs="Times New Roman"/>
+                <w:sz w:val="22"/>
+              </w:rPr>
+              <w:t>5%</w:t>
+            </w:r>
           </w:p>
         </w:tc>
       </w:tr>

</xml_diff>